<commit_message>
Year 2 Semester 1 portfolio complete
</commit_message>
<xml_diff>
--- a/portfolioItems3/POP/POP/Bewijslast.docx
+++ b/portfolioItems3/POP/POP/Bewijslast.docx
@@ -1,18 +1,18 @@
 
 <file path=word/document.xml><?xml version="1.0" encoding="utf-8"?>
-<w:document xmlns:wpc="http://schemas.microsoft.com/office/word/2010/wordprocessingCanvas" xmlns:mc="http://schemas.openxmlformats.org/markup-compatibility/2006" xmlns:o="urn:schemas-microsoft-com:office:office" xmlns:r="http://schemas.openxmlformats.org/officeDocument/2006/relationships" xmlns:m="http://schemas.openxmlformats.org/officeDocument/2006/math" xmlns:v="urn:schemas-microsoft-com:vml" xmlns:wp14="http://schemas.microsoft.com/office/word/2010/wordprocessingDrawing" xmlns:wp="http://schemas.openxmlformats.org/drawingml/2006/wordprocessingDrawing" xmlns:w10="urn:schemas-microsoft-com:office:word" xmlns:w="http://schemas.openxmlformats.org/wordprocessingml/2006/main" xmlns:w14="http://schemas.microsoft.com/office/word/2010/wordml" xmlns:w15="http://schemas.microsoft.com/office/word/2012/wordml" xmlns:wpg="http://schemas.microsoft.com/office/word/2010/wordprocessingGroup" xmlns:wpi="http://schemas.microsoft.com/office/word/2010/wordprocessingInk" xmlns:wne="http://schemas.microsoft.com/office/word/2006/wordml" xmlns:wps="http://schemas.microsoft.com/office/word/2010/wordprocessingShape" xmlns:w16se="http://schemas.microsoft.com/office/word/2015/wordml/symex" xmlns:w16cid="http://schemas.microsoft.com/office/word/2016/wordml/cid" xmlns:w16="http://schemas.microsoft.com/office/word/2018/wordml" xmlns:w16cex="http://schemas.microsoft.com/office/word/2018/wordml/cex" xmlns:w16sdtdh="http://schemas.microsoft.com/office/word/2020/wordml/sdtdatahash" xmlns:w16sdtfl="http://schemas.microsoft.com/office/word/2024/wordml/sdtformatlock" mc:Ignorable="w14 w15 wp14 w16se w16cid w16 w16cex w16sdtdh w16sdtfl">
+<w:document xmlns:wpc="http://schemas.microsoft.com/office/word/2010/wordprocessingCanvas" xmlns:cx="http://schemas.microsoft.com/office/drawing/2014/chartex" xmlns:cx1="http://schemas.microsoft.com/office/drawing/2015/9/8/chartex" xmlns:cx2="http://schemas.microsoft.com/office/drawing/2015/10/21/chartex" xmlns:cx3="http://schemas.microsoft.com/office/drawing/2016/5/9/chartex" xmlns:cx4="http://schemas.microsoft.com/office/drawing/2016/5/10/chartex" xmlns:cx5="http://schemas.microsoft.com/office/drawing/2016/5/11/chartex" xmlns:cx6="http://schemas.microsoft.com/office/drawing/2016/5/12/chartex" xmlns:cx7="http://schemas.microsoft.com/office/drawing/2016/5/13/chartex" xmlns:cx8="http://schemas.microsoft.com/office/drawing/2016/5/14/chartex" xmlns:mc="http://schemas.openxmlformats.org/markup-compatibility/2006" xmlns:aink="http://schemas.microsoft.com/office/drawing/2016/ink" xmlns:am3d="http://schemas.microsoft.com/office/drawing/2017/model3d" xmlns:o="urn:schemas-microsoft-com:office:office" xmlns:oel="http://schemas.microsoft.com/office/2019/extlst" xmlns:r="http://schemas.openxmlformats.org/officeDocument/2006/relationships" xmlns:m="http://schemas.openxmlformats.org/officeDocument/2006/math" xmlns:v="urn:schemas-microsoft-com:vml" xmlns:wp14="http://schemas.microsoft.com/office/word/2010/wordprocessingDrawing" xmlns:wp="http://schemas.openxmlformats.org/drawingml/2006/wordprocessingDrawing" xmlns:w10="urn:schemas-microsoft-com:office:word" xmlns:w="http://schemas.openxmlformats.org/wordprocessingml/2006/main" xmlns:w14="http://schemas.microsoft.com/office/word/2010/wordml" xmlns:w15="http://schemas.microsoft.com/office/word/2012/wordml" xmlns:w16cex="http://schemas.microsoft.com/office/word/2018/wordml/cex" xmlns:w16cid="http://schemas.microsoft.com/office/word/2016/wordml/cid" xmlns:w16="http://schemas.microsoft.com/office/word/2018/wordml" xmlns:w16du="http://schemas.microsoft.com/office/word/2023/wordml/word16du" xmlns:w16sdtdh="http://schemas.microsoft.com/office/word/2020/wordml/sdtdatahash" xmlns:w16sdtfl="http://schemas.microsoft.com/office/word/2024/wordml/sdtformatlock" xmlns:w16se="http://schemas.microsoft.com/office/word/2015/wordml/symex" xmlns:wpg="http://schemas.microsoft.com/office/word/2010/wordprocessingGroup" xmlns:wpi="http://schemas.microsoft.com/office/word/2010/wordprocessingInk" xmlns:wne="http://schemas.microsoft.com/office/word/2006/wordml" xmlns:wps="http://schemas.microsoft.com/office/word/2010/wordprocessingShape" mc:Ignorable="w14 w15 w16se w16cid w16 w16cex w16sdtdh w16sdtfl w16du wp14">
   <w:body>
-    <w:p xmlns:wp14="http://schemas.microsoft.com/office/word/2010/wordml" wp14:paraId="7B5CAEB5" wp14:textId="2ADBEBD2">
-      <w:pPr>
-        <w:rPr>
-          <w:rFonts w:ascii="Verdana" w:hAnsi="Verdana" w:eastAsia="Verdana" w:cs="Verdana"/>
-          <w:sz w:val="22"/>
-          <w:szCs w:val="22"/>
-        </w:rPr>
-      </w:pPr>
-      <w:r>
-        <w:rPr>
-          <w:rFonts w:ascii="Verdana" w:hAnsi="Verdana" w:eastAsia="Verdana" w:cs="Verdana"/>
+    <w:p>
+      <w:pPr>
+        <w:rPr>
+          <w:rFonts w:ascii="Verdana" w:eastAsia="Verdana" w:hAnsi="Verdana" w:cs="Verdana"/>
+          <w:sz w:val="22"/>
+          <w:szCs w:val="22"/>
+        </w:rPr>
+      </w:pPr>
+      <w:r>
+        <w:rPr>
+          <w:rFonts w:ascii="Verdana" w:eastAsia="Verdana" w:hAnsi="Verdana" w:cs="Verdana"/>
           <w:sz w:val="22"/>
           <w:szCs w:val="22"/>
         </w:rPr>
@@ -27,50 +27,18 @@
           <w:numId w:val="2"/>
         </w:numPr>
         <w:rPr>
-          <w:rFonts w:ascii="Verdana" w:hAnsi="Verdana" w:eastAsia="Verdana" w:cs="Verdana"/>
-          <w:sz w:val="22"/>
-          <w:szCs w:val="22"/>
-        </w:rPr>
-      </w:pPr>
-      <w:r>
-        <w:rPr>
-          <w:rFonts w:ascii="Verdana" w:hAnsi="Verdana" w:eastAsia="Verdana" w:cs="Verdana"/>
-          <w:sz w:val="22"/>
-          <w:szCs w:val="22"/>
-        </w:rPr>
-        <w:t xml:space="preserve">Ik ga dit semester alle 30 EC </w:t>
-      </w:r>
-      <w:r>
-        <w:rPr>
-          <w:rFonts w:ascii="Verdana" w:hAnsi="Verdana" w:eastAsia="Verdana" w:cs="Verdana"/>
-          <w:sz w:val="22"/>
-          <w:szCs w:val="22"/>
-        </w:rPr>
-        <w:t>halen</w:t>
-      </w:r>
-      <w:r>
-        <w:rPr>
-          <w:rFonts w:ascii="Verdana" w:hAnsi="Verdana" w:eastAsia="Verdana" w:cs="Verdana"/>
-          <w:sz w:val="22"/>
-          <w:szCs w:val="22"/>
-        </w:rPr>
-        <w:t xml:space="preserve"> zodat ik geen </w:t>
-      </w:r>
-      <w:r>
-        <w:rPr>
-          <w:rFonts w:ascii="Verdana" w:hAnsi="Verdana" w:eastAsia="Verdana" w:cs="Verdana"/>
-          <w:sz w:val="22"/>
-          <w:szCs w:val="22"/>
-        </w:rPr>
-        <w:t>achterstanden</w:t>
-      </w:r>
-      <w:r>
-        <w:rPr>
-          <w:rFonts w:ascii="Verdana" w:hAnsi="Verdana" w:eastAsia="Verdana" w:cs="Verdana"/>
-          <w:sz w:val="22"/>
-          <w:szCs w:val="22"/>
-        </w:rPr>
-        <w:t xml:space="preserve"> heb.</w:t>
+          <w:rFonts w:ascii="Verdana" w:eastAsia="Verdana" w:hAnsi="Verdana" w:cs="Verdana"/>
+          <w:sz w:val="22"/>
+          <w:szCs w:val="22"/>
+        </w:rPr>
+      </w:pPr>
+      <w:r>
+        <w:rPr>
+          <w:rFonts w:ascii="Verdana" w:eastAsia="Verdana" w:hAnsi="Verdana" w:cs="Verdana"/>
+          <w:sz w:val="22"/>
+          <w:szCs w:val="22"/>
+        </w:rPr>
+        <w:t>Ik ga dit semester alle 30 EC halen zodat ik geen achterstanden heb.</w:t>
       </w:r>
     </w:p>
     <w:p>
@@ -78,21 +46,37 @@
         <w:pStyle w:val="ListParagraph"/>
         <w:numPr>
           <w:ilvl w:val="0"/>
-          <w:numId w:val="3"/>
+          <w:numId w:val="1"/>
         </w:numPr>
         <w:rPr>
-          <w:rFonts w:ascii="Verdana" w:hAnsi="Verdana" w:eastAsia="Verdana" w:cs="Verdana"/>
-          <w:sz w:val="22"/>
-          <w:szCs w:val="22"/>
-        </w:rPr>
-      </w:pPr>
-      <w:r>
-        <w:rPr>
-          <w:rFonts w:ascii="Verdana" w:hAnsi="Verdana" w:eastAsia="Verdana" w:cs="Verdana"/>
-          <w:sz w:val="22"/>
-          <w:szCs w:val="22"/>
-        </w:rPr>
-        <w:t>Dit does is niet behaald, ik heb de portfolio opdracht van OOP2 niet voldoende gemaakt.</w:t>
+          <w:rFonts w:ascii="Verdana" w:eastAsia="Verdana" w:hAnsi="Verdana" w:cs="Verdana"/>
+          <w:sz w:val="22"/>
+          <w:szCs w:val="22"/>
+        </w:rPr>
+      </w:pPr>
+      <w:r>
+        <w:rPr>
+          <w:rFonts w:ascii="Verdana" w:eastAsia="Verdana" w:hAnsi="Verdana" w:cs="Verdana"/>
+          <w:sz w:val="22"/>
+          <w:szCs w:val="22"/>
+        </w:rPr>
+        <w:t>Dit doe</w:t>
+      </w:r>
+      <w:r>
+        <w:rPr>
+          <w:rFonts w:ascii="Verdana" w:eastAsia="Verdana" w:hAnsi="Verdana" w:cs="Verdana"/>
+          <w:sz w:val="22"/>
+          <w:szCs w:val="22"/>
+        </w:rPr>
+        <w:t>l</w:t>
+      </w:r>
+      <w:r>
+        <w:rPr>
+          <w:rFonts w:ascii="Verdana" w:eastAsia="Verdana" w:hAnsi="Verdana" w:cs="Verdana"/>
+          <w:sz w:val="22"/>
+          <w:szCs w:val="22"/>
+        </w:rPr>
+        <w:t xml:space="preserve"> is niet behaald, ik heb de portfolio opdracht van OOP2 niet voldoende gemaakt.</w:t>
       </w:r>
     </w:p>
     <w:p>
@@ -109,42 +93,18 @@
           <w:numId w:val="2"/>
         </w:numPr>
         <w:rPr>
-          <w:rFonts w:ascii="Verdana" w:hAnsi="Verdana" w:eastAsia="Verdana" w:cs="Verdana"/>
-          <w:noProof w:val="0"/>
-          <w:sz w:val="22"/>
-          <w:szCs w:val="22"/>
-          <w:lang w:val="nl-NL"/>
-        </w:rPr>
-      </w:pPr>
-      <w:r>
-        <w:rPr>
-          <w:rFonts w:ascii="Verdana" w:hAnsi="Verdana" w:eastAsia="Verdana" w:cs="Verdana"/>
-          <w:noProof w:val="0"/>
-          <w:sz w:val="22"/>
-          <w:szCs w:val="22"/>
-          <w:lang w:val="nl-NL"/>
-        </w:rPr>
-        <w:t xml:space="preserve">Ik ben na dit semester bekend met </w:t>
-      </w:r>
-      <w:r>
-        <w:rPr>
-          <w:rFonts w:ascii="Verdana" w:hAnsi="Verdana" w:eastAsia="Verdana" w:cs="Verdana"/>
-          <w:noProof w:val="0"/>
-          <w:sz w:val="22"/>
-          <w:szCs w:val="22"/>
-          <w:lang w:val="nl-NL"/>
-        </w:rPr>
-        <w:t>React</w:t>
-      </w:r>
-      <w:r>
-        <w:rPr>
-          <w:rFonts w:ascii="Verdana" w:hAnsi="Verdana" w:eastAsia="Verdana" w:cs="Verdana"/>
-          <w:noProof w:val="0"/>
-          <w:sz w:val="22"/>
-          <w:szCs w:val="22"/>
-          <w:lang w:val="nl-NL"/>
-        </w:rPr>
-        <w:t xml:space="preserve"> native zodat ik nieuwe programmeerkennis ontwikkel.</w:t>
+          <w:rFonts w:ascii="Verdana" w:eastAsia="Verdana" w:hAnsi="Verdana" w:cs="Verdana"/>
+          <w:sz w:val="22"/>
+          <w:szCs w:val="22"/>
+        </w:rPr>
+      </w:pPr>
+      <w:r>
+        <w:rPr>
+          <w:rFonts w:ascii="Verdana" w:eastAsia="Verdana" w:hAnsi="Verdana" w:cs="Verdana"/>
+          <w:sz w:val="22"/>
+          <w:szCs w:val="22"/>
+        </w:rPr>
+        <w:t>Ik ben na dit semester bekend met React native zodat ik nieuwe programmeerkennis ontwikkel.</w:t>
       </w:r>
       <w:r>
         <w:br/>
@@ -158,26 +118,313 @@
           <w:numId w:val="2"/>
         </w:numPr>
         <w:rPr>
-          <w:rFonts w:ascii="Verdana" w:hAnsi="Verdana" w:eastAsia="Verdana" w:cs="Verdana"/>
-          <w:noProof w:val="0"/>
-          <w:sz w:val="22"/>
-          <w:szCs w:val="22"/>
-          <w:lang w:val="nl-NL"/>
-        </w:rPr>
-      </w:pPr>
-      <w:r>
-        <w:rPr>
-          <w:rFonts w:ascii="Verdana" w:hAnsi="Verdana" w:eastAsia="Verdana" w:cs="Verdana"/>
-          <w:noProof w:val="0"/>
-          <w:sz w:val="22"/>
-          <w:szCs w:val="22"/>
-          <w:lang w:val="nl-NL"/>
+          <w:rFonts w:ascii="Verdana" w:eastAsia="Verdana" w:hAnsi="Verdana" w:cs="Verdana"/>
+          <w:sz w:val="22"/>
+          <w:szCs w:val="22"/>
+        </w:rPr>
+      </w:pPr>
+      <w:r>
+        <w:rPr>
+          <w:rFonts w:ascii="Verdana" w:eastAsia="Verdana" w:hAnsi="Verdana" w:cs="Verdana"/>
+          <w:sz w:val="22"/>
+          <w:szCs w:val="22"/>
         </w:rPr>
         <w:t>Ik zal dit semester beter worden in vergadertechnieken zodat ik hier in de toekomst veel profijt van heb.</w:t>
+      </w:r>
+    </w:p>
+    <w:p>
+      <w:pPr>
+        <w:rPr>
+          <w:rFonts w:ascii="Verdana" w:eastAsia="Verdana" w:hAnsi="Verdana" w:cs="Verdana"/>
+          <w:sz w:val="22"/>
+          <w:szCs w:val="22"/>
+        </w:rPr>
+      </w:pPr>
+      <w:r>
+        <w:rPr>
+          <w:rFonts w:ascii="Verdana" w:eastAsia="Verdana" w:hAnsi="Verdana" w:cs="Verdana"/>
+          <w:sz w:val="22"/>
+          <w:szCs w:val="22"/>
+        </w:rPr>
+        <w:t>Voor doelen 2 en 3 heb ik feedback aan mijn teamleden gevraagd:</w:t>
+      </w:r>
+      <w:r>
+        <w:rPr>
+          <w:rFonts w:ascii="Verdana" w:eastAsia="Verdana" w:hAnsi="Verdana" w:cs="Verdana"/>
+          <w:sz w:val="22"/>
+          <w:szCs w:val="22"/>
+        </w:rPr>
+        <w:br/>
+      </w:r>
+      <w:r>
+        <w:rPr>
+          <w:rFonts w:ascii="Verdana" w:eastAsia="Verdana" w:hAnsi="Verdana" w:cs="Verdana"/>
+          <w:sz w:val="22"/>
+          <w:szCs w:val="22"/>
+        </w:rPr>
+        <w:br/>
+      </w:r>
+      <w:r>
+        <w:rPr>
+          <w:noProof/>
+        </w:rPr>
+        <w:drawing>
+          <wp:inline distT="0" distB="0" distL="0" distR="0" wp14:anchorId="7905C4F8" wp14:editId="102C7024">
+            <wp:extent cx="5731510" cy="2724785"/>
+            <wp:effectExtent l="0" t="0" r="2540" b="0"/>
+            <wp:docPr id="1137902427" name="Picture 1" descr="Diagram met antwoorden op het Formulier. Titel van de vraag: Hoe beoordeel je mijn code?&#10;. Aantal antwoorden: 3 antwoorden."/>
+            <wp:cNvGraphicFramePr>
+              <a:graphicFrameLocks xmlns:a="http://schemas.openxmlformats.org/drawingml/2006/main" noChangeAspect="1"/>
+            </wp:cNvGraphicFramePr>
+            <a:graphic xmlns:a="http://schemas.openxmlformats.org/drawingml/2006/main">
+              <a:graphicData uri="http://schemas.openxmlformats.org/drawingml/2006/picture">
+                <pic:pic xmlns:pic="http://schemas.openxmlformats.org/drawingml/2006/picture">
+                  <pic:nvPicPr>
+                    <pic:cNvPr id="0" name="Picture 1" descr="Diagram met antwoorden op het Formulier. Titel van de vraag: Hoe beoordeel je mijn code?&#10;. Aantal antwoorden: 3 antwoorden."/>
+                    <pic:cNvPicPr>
+                      <a:picLocks noChangeAspect="1" noChangeArrowheads="1"/>
+                    </pic:cNvPicPr>
+                  </pic:nvPicPr>
+                  <pic:blipFill>
+                    <a:blip r:embed="rId5" cstate="print">
+                      <a:extLst>
+                        <a:ext uri="{28A0092B-C50C-407E-A947-70E740481C1C}">
+                          <a14:useLocalDpi xmlns:a14="http://schemas.microsoft.com/office/drawing/2010/main" val="0"/>
+                        </a:ext>
+                      </a:extLst>
+                    </a:blip>
+                    <a:srcRect/>
+                    <a:stretch>
+                      <a:fillRect/>
+                    </a:stretch>
+                  </pic:blipFill>
+                  <pic:spPr bwMode="auto">
+                    <a:xfrm>
+                      <a:off x="0" y="0"/>
+                      <a:ext cx="5731510" cy="2724785"/>
+                    </a:xfrm>
+                    <a:prstGeom prst="rect">
+                      <a:avLst/>
+                    </a:prstGeom>
+                    <a:noFill/>
+                    <a:ln>
+                      <a:noFill/>
+                    </a:ln>
+                  </pic:spPr>
+                </pic:pic>
+              </a:graphicData>
+            </a:graphic>
+          </wp:inline>
+        </w:drawing>
+      </w:r>
+      <w:r>
+        <w:rPr>
+          <w:noProof/>
+        </w:rPr>
+        <w:drawing>
+          <wp:inline distT="0" distB="0" distL="0" distR="0" wp14:anchorId="1FAF3FBB" wp14:editId="0B4C0421">
+            <wp:extent cx="5731510" cy="3471545"/>
+            <wp:effectExtent l="0" t="0" r="2540" b="0"/>
+            <wp:docPr id="1283473034" name="Picture 1" descr="A screenshot of a computer&#10;&#10;Description automatically generated"/>
+            <wp:cNvGraphicFramePr>
+              <a:graphicFrameLocks xmlns:a="http://schemas.openxmlformats.org/drawingml/2006/main" noChangeAspect="1"/>
+            </wp:cNvGraphicFramePr>
+            <a:graphic xmlns:a="http://schemas.openxmlformats.org/drawingml/2006/main">
+              <a:graphicData uri="http://schemas.openxmlformats.org/drawingml/2006/picture">
+                <pic:pic xmlns:pic="http://schemas.openxmlformats.org/drawingml/2006/picture">
+                  <pic:nvPicPr>
+                    <pic:cNvPr id="1283473034" name="Picture 1" descr="A screenshot of a computer&#10;&#10;Description automatically generated"/>
+                    <pic:cNvPicPr/>
+                  </pic:nvPicPr>
+                  <pic:blipFill>
+                    <a:blip r:embed="rId6"/>
+                    <a:stretch>
+                      <a:fillRect/>
+                    </a:stretch>
+                  </pic:blipFill>
+                  <pic:spPr>
+                    <a:xfrm>
+                      <a:off x="0" y="0"/>
+                      <a:ext cx="5731510" cy="3471545"/>
+                    </a:xfrm>
+                    <a:prstGeom prst="rect">
+                      <a:avLst/>
+                    </a:prstGeom>
+                  </pic:spPr>
+                </pic:pic>
+              </a:graphicData>
+            </a:graphic>
+          </wp:inline>
+        </w:drawing>
+      </w:r>
+    </w:p>
+    <w:p>
+      <w:pPr>
+        <w:rPr>
+          <w:rFonts w:ascii="Verdana" w:eastAsia="Verdana" w:hAnsi="Verdana" w:cs="Verdana"/>
+          <w:sz w:val="22"/>
+          <w:szCs w:val="22"/>
+        </w:rPr>
+      </w:pPr>
+      <w:r>
+        <w:rPr>
+          <w:noProof/>
+        </w:rPr>
+        <w:lastRenderedPageBreak/>
+        <w:drawing>
+          <wp:inline distT="0" distB="0" distL="0" distR="0" wp14:anchorId="5905B6C8" wp14:editId="563D7E8B">
+            <wp:extent cx="5731510" cy="2725420"/>
+            <wp:effectExtent l="0" t="0" r="2540" b="0"/>
+            <wp:docPr id="1792438005" name="Picture 2" descr="Diagram met antwoorden op het Formulier. Titel van de vraag: Hoe beoordeel je mijn vergadertechnieken aan het begin van het project?&#10;. Aantal antwoorden: 3 antwoorden."/>
+            <wp:cNvGraphicFramePr>
+              <a:graphicFrameLocks xmlns:a="http://schemas.openxmlformats.org/drawingml/2006/main" noChangeAspect="1"/>
+            </wp:cNvGraphicFramePr>
+            <a:graphic xmlns:a="http://schemas.openxmlformats.org/drawingml/2006/main">
+              <a:graphicData uri="http://schemas.openxmlformats.org/drawingml/2006/picture">
+                <pic:pic xmlns:pic="http://schemas.openxmlformats.org/drawingml/2006/picture">
+                  <pic:nvPicPr>
+                    <pic:cNvPr id="0" name="Picture 3" descr="Diagram met antwoorden op het Formulier. Titel van de vraag: Hoe beoordeel je mijn vergadertechnieken aan het begin van het project?&#10;. Aantal antwoorden: 3 antwoorden."/>
+                    <pic:cNvPicPr>
+                      <a:picLocks noChangeAspect="1" noChangeArrowheads="1"/>
+                    </pic:cNvPicPr>
+                  </pic:nvPicPr>
+                  <pic:blipFill>
+                    <a:blip r:embed="rId7" cstate="print">
+                      <a:extLst>
+                        <a:ext uri="{28A0092B-C50C-407E-A947-70E740481C1C}">
+                          <a14:useLocalDpi xmlns:a14="http://schemas.microsoft.com/office/drawing/2010/main" val="0"/>
+                        </a:ext>
+                      </a:extLst>
+                    </a:blip>
+                    <a:srcRect/>
+                    <a:stretch>
+                      <a:fillRect/>
+                    </a:stretch>
+                  </pic:blipFill>
+                  <pic:spPr bwMode="auto">
+                    <a:xfrm>
+                      <a:off x="0" y="0"/>
+                      <a:ext cx="5731510" cy="2725420"/>
+                    </a:xfrm>
+                    <a:prstGeom prst="rect">
+                      <a:avLst/>
+                    </a:prstGeom>
+                    <a:noFill/>
+                    <a:ln>
+                      <a:noFill/>
+                    </a:ln>
+                  </pic:spPr>
+                </pic:pic>
+              </a:graphicData>
+            </a:graphic>
+          </wp:inline>
+        </w:drawing>
+      </w:r>
+    </w:p>
+    <w:p>
+      <w:pPr>
+        <w:rPr>
+          <w:rFonts w:ascii="Verdana" w:eastAsia="Verdana" w:hAnsi="Verdana" w:cs="Verdana"/>
+          <w:sz w:val="22"/>
+          <w:szCs w:val="22"/>
+        </w:rPr>
+      </w:pPr>
+      <w:r>
+        <w:rPr>
+          <w:noProof/>
+        </w:rPr>
+        <w:drawing>
+          <wp:inline distT="0" distB="0" distL="0" distR="0" wp14:anchorId="48BCE7B2" wp14:editId="099FE5BF">
+            <wp:extent cx="5731510" cy="2725420"/>
+            <wp:effectExtent l="0" t="0" r="2540" b="0"/>
+            <wp:docPr id="2112269070" name="Picture 3" descr="Diagram met antwoorden op het Formulier. Titel van de vraag: Hoe beoordeel je mijn vergadertechnieken aan het eind van het project?&#10;. Aantal antwoorden: 3 antwoorden."/>
+            <wp:cNvGraphicFramePr>
+              <a:graphicFrameLocks xmlns:a="http://schemas.openxmlformats.org/drawingml/2006/main" noChangeAspect="1"/>
+            </wp:cNvGraphicFramePr>
+            <a:graphic xmlns:a="http://schemas.openxmlformats.org/drawingml/2006/main">
+              <a:graphicData uri="http://schemas.openxmlformats.org/drawingml/2006/picture">
+                <pic:pic xmlns:pic="http://schemas.openxmlformats.org/drawingml/2006/picture">
+                  <pic:nvPicPr>
+                    <pic:cNvPr id="0" name="Picture 5" descr="Diagram met antwoorden op het Formulier. Titel van de vraag: Hoe beoordeel je mijn vergadertechnieken aan het eind van het project?&#10;. Aantal antwoorden: 3 antwoorden."/>
+                    <pic:cNvPicPr>
+                      <a:picLocks noChangeAspect="1" noChangeArrowheads="1"/>
+                    </pic:cNvPicPr>
+                  </pic:nvPicPr>
+                  <pic:blipFill>
+                    <a:blip r:embed="rId8" cstate="print">
+                      <a:extLst>
+                        <a:ext uri="{28A0092B-C50C-407E-A947-70E740481C1C}">
+                          <a14:useLocalDpi xmlns:a14="http://schemas.microsoft.com/office/drawing/2010/main" val="0"/>
+                        </a:ext>
+                      </a:extLst>
+                    </a:blip>
+                    <a:srcRect/>
+                    <a:stretch>
+                      <a:fillRect/>
+                    </a:stretch>
+                  </pic:blipFill>
+                  <pic:spPr bwMode="auto">
+                    <a:xfrm>
+                      <a:off x="0" y="0"/>
+                      <a:ext cx="5731510" cy="2725420"/>
+                    </a:xfrm>
+                    <a:prstGeom prst="rect">
+                      <a:avLst/>
+                    </a:prstGeom>
+                    <a:noFill/>
+                    <a:ln>
+                      <a:noFill/>
+                    </a:ln>
+                  </pic:spPr>
+                </pic:pic>
+              </a:graphicData>
+            </a:graphic>
+          </wp:inline>
+        </w:drawing>
+      </w:r>
+      <w:r>
+        <w:rPr>
+          <w:noProof/>
+        </w:rPr>
+        <w:drawing>
+          <wp:inline distT="0" distB="0" distL="0" distR="0" wp14:anchorId="061121E0" wp14:editId="0A4013BB">
+            <wp:extent cx="5731510" cy="3227705"/>
+            <wp:effectExtent l="0" t="0" r="2540" b="0"/>
+            <wp:docPr id="1344979472" name="Picture 1" descr="A screenshot of a chat&#10;&#10;Description automatically generated"/>
+            <wp:cNvGraphicFramePr>
+              <a:graphicFrameLocks xmlns:a="http://schemas.openxmlformats.org/drawingml/2006/main" noChangeAspect="1"/>
+            </wp:cNvGraphicFramePr>
+            <a:graphic xmlns:a="http://schemas.openxmlformats.org/drawingml/2006/main">
+              <a:graphicData uri="http://schemas.openxmlformats.org/drawingml/2006/picture">
+                <pic:pic xmlns:pic="http://schemas.openxmlformats.org/drawingml/2006/picture">
+                  <pic:nvPicPr>
+                    <pic:cNvPr id="1344979472" name="Picture 1" descr="A screenshot of a chat&#10;&#10;Description automatically generated"/>
+                    <pic:cNvPicPr/>
+                  </pic:nvPicPr>
+                  <pic:blipFill>
+                    <a:blip r:embed="rId9"/>
+                    <a:stretch>
+                      <a:fillRect/>
+                    </a:stretch>
+                  </pic:blipFill>
+                  <pic:spPr>
+                    <a:xfrm>
+                      <a:off x="0" y="0"/>
+                      <a:ext cx="5731510" cy="3227705"/>
+                    </a:xfrm>
+                    <a:prstGeom prst="rect">
+                      <a:avLst/>
+                    </a:prstGeom>
+                  </pic:spPr>
+                </pic:pic>
+              </a:graphicData>
+            </a:graphic>
+          </wp:inline>
+        </w:drawing>
       </w:r>
     </w:p>
     <w:sectPr>
-      <w:pgSz w:w="11906" w:h="16838" w:orient="portrait"/>
+      <w:pgSz w:w="11906" w:h="16838"/>
       <w:pgMar w:top="1440" w:right="1440" w:bottom="1440" w:left="1440" w:header="708" w:footer="708" w:gutter="0"/>
       <w:cols w:space="708"/>
       <w:docGrid w:linePitch="360"/>
@@ -187,123 +434,12 @@
 </file>
 
 <file path=word/numbering.xml><?xml version="1.0" encoding="utf-8"?>
-<w:numbering xmlns:w="http://schemas.openxmlformats.org/wordprocessingml/2006/main">
-  <w:abstractNum xmlns:w="http://schemas.openxmlformats.org/wordprocessingml/2006/main" w:abstractNumId="3">
-    <w:nsid w:val="795b9ff5"/>
-    <w:multiLevelType xmlns:w="http://schemas.openxmlformats.org/wordprocessingml/2006/main" w:val="hybridMultilevel"/>
-    <w:lvl xmlns:w="http://schemas.openxmlformats.org/wordprocessingml/2006/main" w:ilvl="0">
-      <w:start w:val="1"/>
-      <w:numFmt w:val="bullet"/>
-      <w:lvlText w:val="-"/>
-      <w:lvlJc w:val="left"/>
-      <w:pPr>
-        <w:ind w:left="1080" w:hanging="360"/>
-      </w:pPr>
-      <w:rPr>
-        <w:rFonts w:hint="default" w:ascii="Aptos" w:hAnsi="Aptos"/>
-      </w:rPr>
-    </w:lvl>
-    <w:lvl xmlns:w="http://schemas.openxmlformats.org/wordprocessingml/2006/main" w:ilvl="1">
-      <w:start w:val="1"/>
-      <w:numFmt w:val="bullet"/>
-      <w:lvlText w:val="o"/>
-      <w:lvlJc w:val="left"/>
-      <w:pPr>
-        <w:ind w:left="1800" w:hanging="360"/>
-      </w:pPr>
-      <w:rPr>
-        <w:rFonts w:hint="default" w:ascii="Courier New" w:hAnsi="Courier New"/>
-      </w:rPr>
-    </w:lvl>
-    <w:lvl xmlns:w="http://schemas.openxmlformats.org/wordprocessingml/2006/main" w:ilvl="2">
-      <w:start w:val="1"/>
-      <w:numFmt w:val="bullet"/>
-      <w:lvlText w:val=""/>
-      <w:lvlJc w:val="left"/>
-      <w:pPr>
-        <w:ind w:left="2520" w:hanging="360"/>
-      </w:pPr>
-      <w:rPr>
-        <w:rFonts w:hint="default" w:ascii="Wingdings" w:hAnsi="Wingdings"/>
-      </w:rPr>
-    </w:lvl>
-    <w:lvl xmlns:w="http://schemas.openxmlformats.org/wordprocessingml/2006/main" w:ilvl="3">
-      <w:start w:val="1"/>
-      <w:numFmt w:val="bullet"/>
-      <w:lvlText w:val=""/>
-      <w:lvlJc w:val="left"/>
-      <w:pPr>
-        <w:ind w:left="3240" w:hanging="360"/>
-      </w:pPr>
-      <w:rPr>
-        <w:rFonts w:hint="default" w:ascii="Symbol" w:hAnsi="Symbol"/>
-      </w:rPr>
-    </w:lvl>
-    <w:lvl xmlns:w="http://schemas.openxmlformats.org/wordprocessingml/2006/main" w:ilvl="4">
-      <w:start w:val="1"/>
-      <w:numFmt w:val="bullet"/>
-      <w:lvlText w:val="o"/>
-      <w:lvlJc w:val="left"/>
-      <w:pPr>
-        <w:ind w:left="3960" w:hanging="360"/>
-      </w:pPr>
-      <w:rPr>
-        <w:rFonts w:hint="default" w:ascii="Courier New" w:hAnsi="Courier New"/>
-      </w:rPr>
-    </w:lvl>
-    <w:lvl xmlns:w="http://schemas.openxmlformats.org/wordprocessingml/2006/main" w:ilvl="5">
-      <w:start w:val="1"/>
-      <w:numFmt w:val="bullet"/>
-      <w:lvlText w:val=""/>
-      <w:lvlJc w:val="left"/>
-      <w:pPr>
-        <w:ind w:left="4680" w:hanging="360"/>
-      </w:pPr>
-      <w:rPr>
-        <w:rFonts w:hint="default" w:ascii="Wingdings" w:hAnsi="Wingdings"/>
-      </w:rPr>
-    </w:lvl>
-    <w:lvl xmlns:w="http://schemas.openxmlformats.org/wordprocessingml/2006/main" w:ilvl="6">
-      <w:start w:val="1"/>
-      <w:numFmt w:val="bullet"/>
-      <w:lvlText w:val=""/>
-      <w:lvlJc w:val="left"/>
-      <w:pPr>
-        <w:ind w:left="5400" w:hanging="360"/>
-      </w:pPr>
-      <w:rPr>
-        <w:rFonts w:hint="default" w:ascii="Symbol" w:hAnsi="Symbol"/>
-      </w:rPr>
-    </w:lvl>
-    <w:lvl xmlns:w="http://schemas.openxmlformats.org/wordprocessingml/2006/main" w:ilvl="7">
-      <w:start w:val="1"/>
-      <w:numFmt w:val="bullet"/>
-      <w:lvlText w:val="o"/>
-      <w:lvlJc w:val="left"/>
-      <w:pPr>
-        <w:ind w:left="6120" w:hanging="360"/>
-      </w:pPr>
-      <w:rPr>
-        <w:rFonts w:hint="default" w:ascii="Courier New" w:hAnsi="Courier New"/>
-      </w:rPr>
-    </w:lvl>
-    <w:lvl xmlns:w="http://schemas.openxmlformats.org/wordprocessingml/2006/main" w:ilvl="8">
-      <w:start w:val="1"/>
-      <w:numFmt w:val="bullet"/>
-      <w:lvlText w:val=""/>
-      <w:lvlJc w:val="left"/>
-      <w:pPr>
-        <w:ind w:left="6840" w:hanging="360"/>
-      </w:pPr>
-      <w:rPr>
-        <w:rFonts w:hint="default" w:ascii="Wingdings" w:hAnsi="Wingdings"/>
-      </w:rPr>
-    </w:lvl>
-  </w:abstractNum>
-  <w:abstractNum xmlns:w="http://schemas.openxmlformats.org/wordprocessingml/2006/main" w:abstractNumId="2">
-    <w:nsid w:val="1799dbab"/>
-    <w:multiLevelType xmlns:w="http://schemas.openxmlformats.org/wordprocessingml/2006/main" w:val="hybridMultilevel"/>
-    <w:lvl xmlns:w="http://schemas.openxmlformats.org/wordprocessingml/2006/main" w:ilvl="0">
+<w:numbering xmlns:wpc="http://schemas.microsoft.com/office/word/2010/wordprocessingCanvas" xmlns:cx="http://schemas.microsoft.com/office/drawing/2014/chartex" xmlns:cx1="http://schemas.microsoft.com/office/drawing/2015/9/8/chartex" xmlns:cx2="http://schemas.microsoft.com/office/drawing/2015/10/21/chartex" xmlns:cx3="http://schemas.microsoft.com/office/drawing/2016/5/9/chartex" xmlns:cx4="http://schemas.microsoft.com/office/drawing/2016/5/10/chartex" xmlns:cx5="http://schemas.microsoft.com/office/drawing/2016/5/11/chartex" xmlns:cx6="http://schemas.microsoft.com/office/drawing/2016/5/12/chartex" xmlns:cx7="http://schemas.microsoft.com/office/drawing/2016/5/13/chartex" xmlns:cx8="http://schemas.microsoft.com/office/drawing/2016/5/14/chartex" xmlns:mc="http://schemas.openxmlformats.org/markup-compatibility/2006" xmlns:aink="http://schemas.microsoft.com/office/drawing/2016/ink" xmlns:am3d="http://schemas.microsoft.com/office/drawing/2017/model3d" xmlns:o="urn:schemas-microsoft-com:office:office" xmlns:oel="http://schemas.microsoft.com/office/2019/extlst" xmlns:r="http://schemas.openxmlformats.org/officeDocument/2006/relationships" xmlns:m="http://schemas.openxmlformats.org/officeDocument/2006/math" xmlns:v="urn:schemas-microsoft-com:vml" xmlns:wp14="http://schemas.microsoft.com/office/word/2010/wordprocessingDrawing" xmlns:wp="http://schemas.openxmlformats.org/drawingml/2006/wordprocessingDrawing" xmlns:w10="urn:schemas-microsoft-com:office:word" xmlns:w="http://schemas.openxmlformats.org/wordprocessingml/2006/main" xmlns:w14="http://schemas.microsoft.com/office/word/2010/wordml" xmlns:w15="http://schemas.microsoft.com/office/word/2012/wordml" xmlns:w16cex="http://schemas.microsoft.com/office/word/2018/wordml/cex" xmlns:w16cid="http://schemas.microsoft.com/office/word/2016/wordml/cid" xmlns:w16="http://schemas.microsoft.com/office/word/2018/wordml" xmlns:w16du="http://schemas.microsoft.com/office/word/2023/wordml/word16du" xmlns:w16sdtdh="http://schemas.microsoft.com/office/word/2020/wordml/sdtdatahash" xmlns:w16sdtfl="http://schemas.microsoft.com/office/word/2024/wordml/sdtformatlock" xmlns:w16se="http://schemas.microsoft.com/office/word/2015/wordml/symex" xmlns:wpg="http://schemas.microsoft.com/office/word/2010/wordprocessingGroup" xmlns:wpi="http://schemas.microsoft.com/office/word/2010/wordprocessingInk" xmlns:wne="http://schemas.microsoft.com/office/word/2006/wordml" xmlns:wps="http://schemas.microsoft.com/office/word/2010/wordprocessingShape" mc:Ignorable="w14 w15 w16se w16cid w16 w16cex w16sdtdh w16sdtfl w16du wp14">
+  <w:abstractNum w:abstractNumId="0" w15:restartNumberingAfterBreak="0">
+    <w:nsid w:val="1799DBAB"/>
+    <w:multiLevelType w:val="hybridMultilevel"/>
+    <w:tmpl w:val="C64025F2"/>
+    <w:lvl w:ilvl="0" w:tplc="027EED12">
       <w:start w:val="1"/>
       <w:numFmt w:val="decimal"/>
       <w:lvlText w:val="%1."/>
@@ -312,7 +448,7 @@
         <w:ind w:left="720" w:hanging="360"/>
       </w:pPr>
     </w:lvl>
-    <w:lvl xmlns:w="http://schemas.openxmlformats.org/wordprocessingml/2006/main" w:ilvl="1">
+    <w:lvl w:ilvl="1" w:tplc="88AA5BCE">
       <w:start w:val="1"/>
       <w:numFmt w:val="lowerLetter"/>
       <w:lvlText w:val="%2."/>
@@ -321,7 +457,7 @@
         <w:ind w:left="1440" w:hanging="360"/>
       </w:pPr>
     </w:lvl>
-    <w:lvl xmlns:w="http://schemas.openxmlformats.org/wordprocessingml/2006/main" w:ilvl="2">
+    <w:lvl w:ilvl="2" w:tplc="673E415A">
       <w:start w:val="1"/>
       <w:numFmt w:val="lowerRoman"/>
       <w:lvlText w:val="%3."/>
@@ -330,7 +466,7 @@
         <w:ind w:left="2160" w:hanging="180"/>
       </w:pPr>
     </w:lvl>
-    <w:lvl xmlns:w="http://schemas.openxmlformats.org/wordprocessingml/2006/main" w:ilvl="3">
+    <w:lvl w:ilvl="3" w:tplc="91BED1B4">
       <w:start w:val="1"/>
       <w:numFmt w:val="decimal"/>
       <w:lvlText w:val="%4."/>
@@ -339,7 +475,7 @@
         <w:ind w:left="2880" w:hanging="360"/>
       </w:pPr>
     </w:lvl>
-    <w:lvl xmlns:w="http://schemas.openxmlformats.org/wordprocessingml/2006/main" w:ilvl="4">
+    <w:lvl w:ilvl="4" w:tplc="79CE4618">
       <w:start w:val="1"/>
       <w:numFmt w:val="lowerLetter"/>
       <w:lvlText w:val="%5."/>
@@ -348,7 +484,7 @@
         <w:ind w:left="3600" w:hanging="360"/>
       </w:pPr>
     </w:lvl>
-    <w:lvl xmlns:w="http://schemas.openxmlformats.org/wordprocessingml/2006/main" w:ilvl="5">
+    <w:lvl w:ilvl="5" w:tplc="90F0BB2A">
       <w:start w:val="1"/>
       <w:numFmt w:val="lowerRoman"/>
       <w:lvlText w:val="%6."/>
@@ -357,7 +493,7 @@
         <w:ind w:left="4320" w:hanging="180"/>
       </w:pPr>
     </w:lvl>
-    <w:lvl xmlns:w="http://schemas.openxmlformats.org/wordprocessingml/2006/main" w:ilvl="6">
+    <w:lvl w:ilvl="6" w:tplc="D46A8E14">
       <w:start w:val="1"/>
       <w:numFmt w:val="decimal"/>
       <w:lvlText w:val="%7."/>
@@ -366,7 +502,7 @@
         <w:ind w:left="5040" w:hanging="360"/>
       </w:pPr>
     </w:lvl>
-    <w:lvl xmlns:w="http://schemas.openxmlformats.org/wordprocessingml/2006/main" w:ilvl="7">
+    <w:lvl w:ilvl="7" w:tplc="0D98DDFA">
       <w:start w:val="1"/>
       <w:numFmt w:val="lowerLetter"/>
       <w:lvlText w:val="%8."/>
@@ -375,7 +511,7 @@
         <w:ind w:left="5760" w:hanging="360"/>
       </w:pPr>
     </w:lvl>
-    <w:lvl xmlns:w="http://schemas.openxmlformats.org/wordprocessingml/2006/main" w:ilvl="8">
+    <w:lvl w:ilvl="8" w:tplc="82928E40">
       <w:start w:val="1"/>
       <w:numFmt w:val="lowerRoman"/>
       <w:lvlText w:val="%9."/>
@@ -385,10 +521,11 @@
       </w:pPr>
     </w:lvl>
   </w:abstractNum>
-  <w:abstractNum xmlns:w="http://schemas.openxmlformats.org/wordprocessingml/2006/main" w:abstractNumId="1">
-    <w:nsid w:val="2b0c07a6"/>
-    <w:multiLevelType xmlns:w="http://schemas.openxmlformats.org/wordprocessingml/2006/main" w:val="hybridMultilevel"/>
-    <w:lvl xmlns:w="http://schemas.openxmlformats.org/wordprocessingml/2006/main" w:ilvl="0">
+  <w:abstractNum w:abstractNumId="1" w15:restartNumberingAfterBreak="0">
+    <w:nsid w:val="2B0C07A6"/>
+    <w:multiLevelType w:val="hybridMultilevel"/>
+    <w:tmpl w:val="340CF786"/>
+    <w:lvl w:ilvl="0" w:tplc="72FE0368">
       <w:start w:val="1"/>
       <w:numFmt w:val="bullet"/>
       <w:lvlText w:val="-"/>
@@ -397,10 +534,10 @@
         <w:ind w:left="720" w:hanging="360"/>
       </w:pPr>
       <w:rPr>
-        <w:rFonts w:hint="default" w:ascii="Aptos" w:hAnsi="Aptos"/>
-      </w:rPr>
-    </w:lvl>
-    <w:lvl xmlns:w="http://schemas.openxmlformats.org/wordprocessingml/2006/main" w:ilvl="1">
+        <w:rFonts w:ascii="Aptos" w:hAnsi="Aptos" w:hint="default"/>
+      </w:rPr>
+    </w:lvl>
+    <w:lvl w:ilvl="1" w:tplc="F0D8318C">
       <w:start w:val="1"/>
       <w:numFmt w:val="bullet"/>
       <w:lvlText w:val="o"/>
@@ -409,10 +546,10 @@
         <w:ind w:left="1440" w:hanging="360"/>
       </w:pPr>
       <w:rPr>
-        <w:rFonts w:hint="default" w:ascii="Courier New" w:hAnsi="Courier New"/>
-      </w:rPr>
-    </w:lvl>
-    <w:lvl xmlns:w="http://schemas.openxmlformats.org/wordprocessingml/2006/main" w:ilvl="2">
+        <w:rFonts w:ascii="Courier New" w:hAnsi="Courier New" w:hint="default"/>
+      </w:rPr>
+    </w:lvl>
+    <w:lvl w:ilvl="2" w:tplc="1F28B4CA">
       <w:start w:val="1"/>
       <w:numFmt w:val="bullet"/>
       <w:lvlText w:val=""/>
@@ -421,10 +558,10 @@
         <w:ind w:left="2160" w:hanging="360"/>
       </w:pPr>
       <w:rPr>
-        <w:rFonts w:hint="default" w:ascii="Wingdings" w:hAnsi="Wingdings"/>
-      </w:rPr>
-    </w:lvl>
-    <w:lvl xmlns:w="http://schemas.openxmlformats.org/wordprocessingml/2006/main" w:ilvl="3">
+        <w:rFonts w:ascii="Wingdings" w:hAnsi="Wingdings" w:hint="default"/>
+      </w:rPr>
+    </w:lvl>
+    <w:lvl w:ilvl="3" w:tplc="51406768">
       <w:start w:val="1"/>
       <w:numFmt w:val="bullet"/>
       <w:lvlText w:val=""/>
@@ -433,10 +570,10 @@
         <w:ind w:left="2880" w:hanging="360"/>
       </w:pPr>
       <w:rPr>
-        <w:rFonts w:hint="default" w:ascii="Symbol" w:hAnsi="Symbol"/>
-      </w:rPr>
-    </w:lvl>
-    <w:lvl xmlns:w="http://schemas.openxmlformats.org/wordprocessingml/2006/main" w:ilvl="4">
+        <w:rFonts w:ascii="Symbol" w:hAnsi="Symbol" w:hint="default"/>
+      </w:rPr>
+    </w:lvl>
+    <w:lvl w:ilvl="4" w:tplc="55FE4BAA">
       <w:start w:val="1"/>
       <w:numFmt w:val="bullet"/>
       <w:lvlText w:val="o"/>
@@ -445,10 +582,10 @@
         <w:ind w:left="3600" w:hanging="360"/>
       </w:pPr>
       <w:rPr>
-        <w:rFonts w:hint="default" w:ascii="Courier New" w:hAnsi="Courier New"/>
-      </w:rPr>
-    </w:lvl>
-    <w:lvl xmlns:w="http://schemas.openxmlformats.org/wordprocessingml/2006/main" w:ilvl="5">
+        <w:rFonts w:ascii="Courier New" w:hAnsi="Courier New" w:hint="default"/>
+      </w:rPr>
+    </w:lvl>
+    <w:lvl w:ilvl="5" w:tplc="0C4068E6">
       <w:start w:val="1"/>
       <w:numFmt w:val="bullet"/>
       <w:lvlText w:val=""/>
@@ -457,10 +594,10 @@
         <w:ind w:left="4320" w:hanging="360"/>
       </w:pPr>
       <w:rPr>
-        <w:rFonts w:hint="default" w:ascii="Wingdings" w:hAnsi="Wingdings"/>
-      </w:rPr>
-    </w:lvl>
-    <w:lvl xmlns:w="http://schemas.openxmlformats.org/wordprocessingml/2006/main" w:ilvl="6">
+        <w:rFonts w:ascii="Wingdings" w:hAnsi="Wingdings" w:hint="default"/>
+      </w:rPr>
+    </w:lvl>
+    <w:lvl w:ilvl="6" w:tplc="D4B23B74">
       <w:start w:val="1"/>
       <w:numFmt w:val="bullet"/>
       <w:lvlText w:val=""/>
@@ -469,10 +606,10 @@
         <w:ind w:left="5040" w:hanging="360"/>
       </w:pPr>
       <w:rPr>
-        <w:rFonts w:hint="default" w:ascii="Symbol" w:hAnsi="Symbol"/>
-      </w:rPr>
-    </w:lvl>
-    <w:lvl xmlns:w="http://schemas.openxmlformats.org/wordprocessingml/2006/main" w:ilvl="7">
+        <w:rFonts w:ascii="Symbol" w:hAnsi="Symbol" w:hint="default"/>
+      </w:rPr>
+    </w:lvl>
+    <w:lvl w:ilvl="7" w:tplc="5204D45A">
       <w:start w:val="1"/>
       <w:numFmt w:val="bullet"/>
       <w:lvlText w:val="o"/>
@@ -481,10 +618,10 @@
         <w:ind w:left="5760" w:hanging="360"/>
       </w:pPr>
       <w:rPr>
-        <w:rFonts w:hint="default" w:ascii="Courier New" w:hAnsi="Courier New"/>
-      </w:rPr>
-    </w:lvl>
-    <w:lvl xmlns:w="http://schemas.openxmlformats.org/wordprocessingml/2006/main" w:ilvl="8">
+        <w:rFonts w:ascii="Courier New" w:hAnsi="Courier New" w:hint="default"/>
+      </w:rPr>
+    </w:lvl>
+    <w:lvl w:ilvl="8" w:tplc="2CDC4FB4">
       <w:start w:val="1"/>
       <w:numFmt w:val="bullet"/>
       <w:lvlText w:val=""/>
@@ -493,28 +630,141 @@
         <w:ind w:left="6480" w:hanging="360"/>
       </w:pPr>
       <w:rPr>
-        <w:rFonts w:hint="default" w:ascii="Wingdings" w:hAnsi="Wingdings"/>
+        <w:rFonts w:ascii="Wingdings" w:hAnsi="Wingdings" w:hint="default"/>
       </w:rPr>
     </w:lvl>
   </w:abstractNum>
-  <w:num w:numId="3">
-    <w:abstractNumId w:val="3"/>
-  </w:num>
-  <w:num w:numId="2">
+  <w:abstractNum w:abstractNumId="2" w15:restartNumberingAfterBreak="0">
+    <w:nsid w:val="795B9FF5"/>
+    <w:multiLevelType w:val="hybridMultilevel"/>
+    <w:tmpl w:val="36164510"/>
+    <w:lvl w:ilvl="0" w:tplc="D3D29E7A">
+      <w:start w:val="1"/>
+      <w:numFmt w:val="bullet"/>
+      <w:lvlText w:val="-"/>
+      <w:lvlJc w:val="left"/>
+      <w:pPr>
+        <w:ind w:left="1080" w:hanging="360"/>
+      </w:pPr>
+      <w:rPr>
+        <w:rFonts w:ascii="Aptos" w:hAnsi="Aptos" w:hint="default"/>
+      </w:rPr>
+    </w:lvl>
+    <w:lvl w:ilvl="1" w:tplc="453C9B1C">
+      <w:start w:val="1"/>
+      <w:numFmt w:val="bullet"/>
+      <w:lvlText w:val="o"/>
+      <w:lvlJc w:val="left"/>
+      <w:pPr>
+        <w:ind w:left="1800" w:hanging="360"/>
+      </w:pPr>
+      <w:rPr>
+        <w:rFonts w:ascii="Courier New" w:hAnsi="Courier New" w:hint="default"/>
+      </w:rPr>
+    </w:lvl>
+    <w:lvl w:ilvl="2" w:tplc="E8547680">
+      <w:start w:val="1"/>
+      <w:numFmt w:val="bullet"/>
+      <w:lvlText w:val=""/>
+      <w:lvlJc w:val="left"/>
+      <w:pPr>
+        <w:ind w:left="2520" w:hanging="360"/>
+      </w:pPr>
+      <w:rPr>
+        <w:rFonts w:ascii="Wingdings" w:hAnsi="Wingdings" w:hint="default"/>
+      </w:rPr>
+    </w:lvl>
+    <w:lvl w:ilvl="3" w:tplc="99C49FCE">
+      <w:start w:val="1"/>
+      <w:numFmt w:val="bullet"/>
+      <w:lvlText w:val=""/>
+      <w:lvlJc w:val="left"/>
+      <w:pPr>
+        <w:ind w:left="3240" w:hanging="360"/>
+      </w:pPr>
+      <w:rPr>
+        <w:rFonts w:ascii="Symbol" w:hAnsi="Symbol" w:hint="default"/>
+      </w:rPr>
+    </w:lvl>
+    <w:lvl w:ilvl="4" w:tplc="27B6CB8E">
+      <w:start w:val="1"/>
+      <w:numFmt w:val="bullet"/>
+      <w:lvlText w:val="o"/>
+      <w:lvlJc w:val="left"/>
+      <w:pPr>
+        <w:ind w:left="3960" w:hanging="360"/>
+      </w:pPr>
+      <w:rPr>
+        <w:rFonts w:ascii="Courier New" w:hAnsi="Courier New" w:hint="default"/>
+      </w:rPr>
+    </w:lvl>
+    <w:lvl w:ilvl="5" w:tplc="A8A41AF4">
+      <w:start w:val="1"/>
+      <w:numFmt w:val="bullet"/>
+      <w:lvlText w:val=""/>
+      <w:lvlJc w:val="left"/>
+      <w:pPr>
+        <w:ind w:left="4680" w:hanging="360"/>
+      </w:pPr>
+      <w:rPr>
+        <w:rFonts w:ascii="Wingdings" w:hAnsi="Wingdings" w:hint="default"/>
+      </w:rPr>
+    </w:lvl>
+    <w:lvl w:ilvl="6" w:tplc="6B783606">
+      <w:start w:val="1"/>
+      <w:numFmt w:val="bullet"/>
+      <w:lvlText w:val=""/>
+      <w:lvlJc w:val="left"/>
+      <w:pPr>
+        <w:ind w:left="5400" w:hanging="360"/>
+      </w:pPr>
+      <w:rPr>
+        <w:rFonts w:ascii="Symbol" w:hAnsi="Symbol" w:hint="default"/>
+      </w:rPr>
+    </w:lvl>
+    <w:lvl w:ilvl="7" w:tplc="116496DC">
+      <w:start w:val="1"/>
+      <w:numFmt w:val="bullet"/>
+      <w:lvlText w:val="o"/>
+      <w:lvlJc w:val="left"/>
+      <w:pPr>
+        <w:ind w:left="6120" w:hanging="360"/>
+      </w:pPr>
+      <w:rPr>
+        <w:rFonts w:ascii="Courier New" w:hAnsi="Courier New" w:hint="default"/>
+      </w:rPr>
+    </w:lvl>
+    <w:lvl w:ilvl="8" w:tplc="207C9F68">
+      <w:start w:val="1"/>
+      <w:numFmt w:val="bullet"/>
+      <w:lvlText w:val=""/>
+      <w:lvlJc w:val="left"/>
+      <w:pPr>
+        <w:ind w:left="6840" w:hanging="360"/>
+      </w:pPr>
+      <w:rPr>
+        <w:rFonts w:ascii="Wingdings" w:hAnsi="Wingdings" w:hint="default"/>
+      </w:rPr>
+    </w:lvl>
+  </w:abstractNum>
+  <w:num w:numId="1" w16cid:durableId="2009626174">
     <w:abstractNumId w:val="2"/>
   </w:num>
-  <w:num w:numId="1">
+  <w:num w:numId="2" w16cid:durableId="1973249989">
+    <w:abstractNumId w:val="0"/>
+  </w:num>
+  <w:num w:numId="3" w16cid:durableId="1868715435">
     <w:abstractNumId w:val="1"/>
   </w:num>
 </w:numbering>
 </file>
 
 <file path=word/styles.xml><?xml version="1.0" encoding="utf-8"?>
-<w:styles xmlns:wp14="http://schemas.microsoft.com/office/word/2010/wordprocessingDrawing" xmlns:mc="http://schemas.openxmlformats.org/markup-compatibility/2006" xmlns:r="http://schemas.openxmlformats.org/officeDocument/2006/relationships" xmlns:w="http://schemas.openxmlformats.org/wordprocessingml/2006/main" xmlns:w14="http://schemas.microsoft.com/office/word/2010/wordml" xmlns:w15="http://schemas.microsoft.com/office/word/2012/wordml" xmlns:w16se="http://schemas.microsoft.com/office/word/2015/wordml/symex" xmlns:w16cid="http://schemas.microsoft.com/office/word/2016/wordml/cid" xmlns:w16="http://schemas.microsoft.com/office/word/2018/wordml" xmlns:w16cex="http://schemas.microsoft.com/office/word/2018/wordml/cex" xmlns:w16sdtdh="http://schemas.microsoft.com/office/word/2020/wordml/sdtdatahash" xmlns:w16sdtfl="http://schemas.microsoft.com/office/word/2024/wordml/sdtformatlock" mc:Ignorable="w14 w15 wp14 w16se w16cid w16 w16cex w16sdtdh w16sdtfl">
+<w:styles xmlns:mc="http://schemas.openxmlformats.org/markup-compatibility/2006" xmlns:r="http://schemas.openxmlformats.org/officeDocument/2006/relationships" xmlns:w="http://schemas.openxmlformats.org/wordprocessingml/2006/main" xmlns:w14="http://schemas.microsoft.com/office/word/2010/wordml" xmlns:w15="http://schemas.microsoft.com/office/word/2012/wordml" xmlns:w16cex="http://schemas.microsoft.com/office/word/2018/wordml/cex" xmlns:w16cid="http://schemas.microsoft.com/office/word/2016/wordml/cid" xmlns:w16="http://schemas.microsoft.com/office/word/2018/wordml" xmlns:w16du="http://schemas.microsoft.com/office/word/2023/wordml/word16du" xmlns:w16sdtdh="http://schemas.microsoft.com/office/word/2020/wordml/sdtdatahash" xmlns:w16sdtfl="http://schemas.microsoft.com/office/word/2024/wordml/sdtformatlock" xmlns:w16se="http://schemas.microsoft.com/office/word/2015/wordml/symex" mc:Ignorable="w14 w15 w16se w16cid w16 w16cex w16sdtdh w16sdtfl w16du">
   <w:docDefaults>
     <w:rPrDefault>
       <w:rPr>
-        <w:rFonts w:asciiTheme="minorHAnsi" w:hAnsiTheme="minorHAnsi" w:eastAsiaTheme="minorHAnsi" w:cstheme="minorBidi"/>
+        <w:rFonts w:asciiTheme="minorHAnsi" w:eastAsiaTheme="minorHAnsi" w:hAnsiTheme="minorHAnsi" w:cstheme="minorBidi"/>
         <w:sz w:val="24"/>
         <w:szCs w:val="24"/>
         <w:lang w:val="nl-NL" w:eastAsia="en-US" w:bidi="ar-SA"/>
@@ -526,17 +776,17 @@
       </w:pPr>
     </w:pPrDefault>
   </w:docDefaults>
-  <w:latentStyles w:defLockedState="0" w:defUIPriority="99" w:defSemiHidden="0" w:defUnhideWhenUsed="0" w:defQFormat="0" w:count="371">
+  <w:latentStyles w:defLockedState="0" w:defUIPriority="99" w:defSemiHidden="0" w:defUnhideWhenUsed="0" w:defQFormat="0" w:count="376">
     <w:lsdException w:name="Normal" w:uiPriority="0" w:qFormat="1"/>
     <w:lsdException w:name="heading 1" w:uiPriority="9" w:qFormat="1"/>
-    <w:lsdException w:name="heading 2" w:uiPriority="9" w:semiHidden="1" w:unhideWhenUsed="1" w:qFormat="1"/>
-    <w:lsdException w:name="heading 3" w:uiPriority="9" w:semiHidden="1" w:unhideWhenUsed="1" w:qFormat="1"/>
-    <w:lsdException w:name="heading 4" w:uiPriority="9" w:semiHidden="1" w:unhideWhenUsed="1" w:qFormat="1"/>
-    <w:lsdException w:name="heading 5" w:uiPriority="9" w:semiHidden="1" w:unhideWhenUsed="1" w:qFormat="1"/>
-    <w:lsdException w:name="heading 6" w:uiPriority="9" w:semiHidden="1" w:unhideWhenUsed="1" w:qFormat="1"/>
-    <w:lsdException w:name="heading 7" w:uiPriority="9" w:semiHidden="1" w:unhideWhenUsed="1" w:qFormat="1"/>
-    <w:lsdException w:name="heading 8" w:uiPriority="9" w:semiHidden="1" w:unhideWhenUsed="1" w:qFormat="1"/>
-    <w:lsdException w:name="heading 9" w:uiPriority="9" w:semiHidden="1" w:unhideWhenUsed="1" w:qFormat="1"/>
+    <w:lsdException w:name="heading 2" w:semiHidden="1" w:uiPriority="9" w:unhideWhenUsed="1" w:qFormat="1"/>
+    <w:lsdException w:name="heading 3" w:semiHidden="1" w:uiPriority="9" w:unhideWhenUsed="1" w:qFormat="1"/>
+    <w:lsdException w:name="heading 4" w:semiHidden="1" w:uiPriority="9" w:unhideWhenUsed="1" w:qFormat="1"/>
+    <w:lsdException w:name="heading 5" w:semiHidden="1" w:uiPriority="9" w:unhideWhenUsed="1" w:qFormat="1"/>
+    <w:lsdException w:name="heading 6" w:semiHidden="1" w:uiPriority="9" w:unhideWhenUsed="1" w:qFormat="1"/>
+    <w:lsdException w:name="heading 7" w:semiHidden="1" w:uiPriority="9" w:unhideWhenUsed="1" w:qFormat="1"/>
+    <w:lsdException w:name="heading 8" w:semiHidden="1" w:uiPriority="9" w:unhideWhenUsed="1" w:qFormat="1"/>
+    <w:lsdException w:name="heading 9" w:semiHidden="1" w:uiPriority="9" w:unhideWhenUsed="1" w:qFormat="1"/>
     <w:lsdException w:name="index 1" w:semiHidden="1" w:unhideWhenUsed="1"/>
     <w:lsdException w:name="index 2" w:semiHidden="1" w:unhideWhenUsed="1"/>
     <w:lsdException w:name="index 3" w:semiHidden="1" w:unhideWhenUsed="1"/>
@@ -546,22 +796,22 @@
     <w:lsdException w:name="index 7" w:semiHidden="1" w:unhideWhenUsed="1"/>
     <w:lsdException w:name="index 8" w:semiHidden="1" w:unhideWhenUsed="1"/>
     <w:lsdException w:name="index 9" w:semiHidden="1" w:unhideWhenUsed="1"/>
-    <w:lsdException w:name="toc 1" w:uiPriority="39" w:semiHidden="1" w:unhideWhenUsed="1"/>
-    <w:lsdException w:name="toc 2" w:uiPriority="39" w:semiHidden="1" w:unhideWhenUsed="1"/>
-    <w:lsdException w:name="toc 3" w:uiPriority="39" w:semiHidden="1" w:unhideWhenUsed="1"/>
-    <w:lsdException w:name="toc 4" w:uiPriority="39" w:semiHidden="1" w:unhideWhenUsed="1"/>
-    <w:lsdException w:name="toc 5" w:uiPriority="39" w:semiHidden="1" w:unhideWhenUsed="1"/>
-    <w:lsdException w:name="toc 6" w:uiPriority="39" w:semiHidden="1" w:unhideWhenUsed="1"/>
-    <w:lsdException w:name="toc 7" w:uiPriority="39" w:semiHidden="1" w:unhideWhenUsed="1"/>
-    <w:lsdException w:name="toc 8" w:uiPriority="39" w:semiHidden="1" w:unhideWhenUsed="1"/>
-    <w:lsdException w:name="toc 9" w:uiPriority="39" w:semiHidden="1" w:unhideWhenUsed="1"/>
+    <w:lsdException w:name="toc 1" w:semiHidden="1" w:uiPriority="39" w:unhideWhenUsed="1"/>
+    <w:lsdException w:name="toc 2" w:semiHidden="1" w:uiPriority="39" w:unhideWhenUsed="1"/>
+    <w:lsdException w:name="toc 3" w:semiHidden="1" w:uiPriority="39" w:unhideWhenUsed="1"/>
+    <w:lsdException w:name="toc 4" w:semiHidden="1" w:uiPriority="39" w:unhideWhenUsed="1"/>
+    <w:lsdException w:name="toc 5" w:semiHidden="1" w:uiPriority="39" w:unhideWhenUsed="1"/>
+    <w:lsdException w:name="toc 6" w:semiHidden="1" w:uiPriority="39" w:unhideWhenUsed="1"/>
+    <w:lsdException w:name="toc 7" w:semiHidden="1" w:uiPriority="39" w:unhideWhenUsed="1"/>
+    <w:lsdException w:name="toc 8" w:semiHidden="1" w:uiPriority="39" w:unhideWhenUsed="1"/>
+    <w:lsdException w:name="toc 9" w:semiHidden="1" w:uiPriority="39" w:unhideWhenUsed="1"/>
     <w:lsdException w:name="Normal Indent" w:semiHidden="1" w:unhideWhenUsed="1"/>
     <w:lsdException w:name="footnote text" w:semiHidden="1" w:unhideWhenUsed="1"/>
     <w:lsdException w:name="annotation text" w:semiHidden="1" w:unhideWhenUsed="1"/>
     <w:lsdException w:name="header" w:semiHidden="1" w:unhideWhenUsed="1"/>
     <w:lsdException w:name="footer" w:semiHidden="1" w:unhideWhenUsed="1"/>
     <w:lsdException w:name="index heading" w:semiHidden="1" w:unhideWhenUsed="1"/>
-    <w:lsdException w:name="caption" w:uiPriority="35" w:semiHidden="1" w:unhideWhenUsed="1" w:qFormat="1"/>
+    <w:lsdException w:name="caption" w:semiHidden="1" w:uiPriority="35" w:unhideWhenUsed="1" w:qFormat="1"/>
     <w:lsdException w:name="table of figures" w:semiHidden="1" w:unhideWhenUsed="1"/>
     <w:lsdException w:name="envelope address" w:semiHidden="1" w:unhideWhenUsed="1"/>
     <w:lsdException w:name="envelope return" w:semiHidden="1" w:unhideWhenUsed="1"/>
@@ -592,7 +842,7 @@
     <w:lsdException w:name="Title" w:uiPriority="10" w:qFormat="1"/>
     <w:lsdException w:name="Closing" w:semiHidden="1" w:unhideWhenUsed="1"/>
     <w:lsdException w:name="Signature" w:semiHidden="1" w:unhideWhenUsed="1"/>
-    <w:lsdException w:name="Default Paragraph Font" w:uiPriority="1" w:semiHidden="1" w:unhideWhenUsed="1"/>
+    <w:lsdException w:name="Default Paragraph Font" w:semiHidden="1" w:uiPriority="1" w:unhideWhenUsed="1"/>
     <w:lsdException w:name="Body Text" w:semiHidden="1" w:unhideWhenUsed="1"/>
     <w:lsdException w:name="Body Text Indent" w:semiHidden="1" w:unhideWhenUsed="1"/>
     <w:lsdException w:name="List Continue" w:semiHidden="1" w:unhideWhenUsed="1"/>
@@ -792,8 +1042,8 @@
     <w:lsdException w:name="Subtle Reference" w:uiPriority="31" w:qFormat="1"/>
     <w:lsdException w:name="Intense Reference" w:uiPriority="32" w:qFormat="1"/>
     <w:lsdException w:name="Book Title" w:uiPriority="33" w:qFormat="1"/>
-    <w:lsdException w:name="Bibliography" w:uiPriority="37" w:semiHidden="1" w:unhideWhenUsed="1"/>
-    <w:lsdException w:name="TOC Heading" w:uiPriority="39" w:semiHidden="1" w:unhideWhenUsed="1" w:qFormat="1"/>
+    <w:lsdException w:name="Bibliography" w:semiHidden="1" w:uiPriority="37" w:unhideWhenUsed="1"/>
+    <w:lsdException w:name="TOC Heading" w:semiHidden="1" w:uiPriority="39" w:unhideWhenUsed="1" w:qFormat="1"/>
     <w:lsdException w:name="Plain Table 1" w:uiPriority="41"/>
     <w:lsdException w:name="Plain Table 2" w:uiPriority="42"/>
     <w:lsdException w:name="Plain Table 3" w:uiPriority="43"/>
@@ -898,18 +1148,23 @@
     <w:lsdException w:name="List Table 5 Dark Accent 6" w:uiPriority="50"/>
     <w:lsdException w:name="List Table 6 Colorful Accent 6" w:uiPriority="51"/>
     <w:lsdException w:name="List Table 7 Colorful Accent 6" w:uiPriority="52"/>
+    <w:lsdException w:name="Mention" w:semiHidden="1" w:unhideWhenUsed="1"/>
+    <w:lsdException w:name="Smart Hyperlink" w:semiHidden="1" w:unhideWhenUsed="1"/>
+    <w:lsdException w:name="Hashtag" w:semiHidden="1" w:unhideWhenUsed="1"/>
+    <w:lsdException w:name="Unresolved Mention" w:semiHidden="1" w:unhideWhenUsed="1"/>
+    <w:lsdException w:name="Smart Link" w:semiHidden="1" w:unhideWhenUsed="1"/>
   </w:latentStyles>
-  <w:style w:type="paragraph" w:styleId="Normal" w:default="1">
+  <w:style w:type="paragraph" w:default="1" w:styleId="Normal">
     <w:name w:val="Normal"/>
     <w:qFormat/>
   </w:style>
-  <w:style w:type="character" w:styleId="DefaultParagraphFont" w:default="1">
+  <w:style w:type="character" w:default="1" w:styleId="DefaultParagraphFont">
     <w:name w:val="Default Paragraph Font"/>
     <w:uiPriority w:val="1"/>
     <w:semiHidden/>
     <w:unhideWhenUsed/>
   </w:style>
-  <w:style w:type="table" w:styleId="TableNormal" w:default="1">
+  <w:style w:type="table" w:default="1" w:styleId="TableNormal">
     <w:name w:val="Normal Table"/>
     <w:uiPriority w:val="99"/>
     <w:semiHidden/>
@@ -924,20 +1179,19 @@
       </w:tblCellMar>
     </w:tblPr>
   </w:style>
-  <w:style w:type="numbering" w:styleId="NoList" w:default="1">
+  <w:style w:type="numbering" w:default="1" w:styleId="NoList">
     <w:name w:val="No List"/>
     <w:uiPriority w:val="99"/>
     <w:semiHidden/>
     <w:unhideWhenUsed/>
   </w:style>
   <w:style w:type="paragraph" w:styleId="ListParagraph">
-    <w:uiPriority w:val="34"/>
     <w:name w:val="List Paragraph"/>
     <w:basedOn w:val="Normal"/>
+    <w:uiPriority w:val="34"/>
     <w:qFormat/>
     <w:rsid w:val="034F4BB1"/>
     <w:pPr>
-      <w:spacing/>
       <w:ind w:left="720"/>
       <w:contextualSpacing/>
     </w:pPr>
@@ -946,7 +1200,7 @@
 </file>
 
 <file path=word/theme/theme1.xml><?xml version="1.0" encoding="utf-8"?>
-<a:theme xmlns:thm15="http://schemas.microsoft.com/office/thememl/2012/main" xmlns:a="http://schemas.openxmlformats.org/drawingml/2006/main" name="Office Theme">
+<a:theme xmlns:a="http://schemas.openxmlformats.org/drawingml/2006/main" name="Office Theme">
   <a:themeElements>
     <a:clrScheme name="Office">
       <a:dk1>

</xml_diff>